<commit_message>
Update 4 - SUS Giada (Andrea+Patrick).docx
</commit_message>
<xml_diff>
--- a/Progetto/SUS/4 - SUS Giada (Andrea+Patrick).docx
+++ b/Progetto/SUS/4 - SUS Giada (Andrea+Patrick).docx
@@ -197,7 +197,6 @@
           <w:szCs w:val="24"/>
         </w:rPr>
       </w:pPr>
-      <w:proofErr w:type="spellStart"/>
       <w:r>
         <w:rPr>
           <w:rFonts w:ascii="Titillium Web" w:eastAsia="Titillium Web" w:hAnsi="Titillium Web" w:cs="Titillium Web"/>
@@ -205,37 +204,7 @@
           <w:sz w:val="24"/>
           <w:szCs w:val="24"/>
         </w:rPr>
-        <w:t>rif.</w:t>
-      </w:r>
-      <w:proofErr w:type="spellEnd"/>
-      <w:r>
-        <w:rPr>
-          <w:rFonts w:ascii="Titillium Web" w:eastAsia="Titillium Web" w:hAnsi="Titillium Web" w:cs="Titillium Web"/>
-          <w:color w:val="1155CC"/>
-          <w:sz w:val="24"/>
-          <w:szCs w:val="24"/>
-        </w:rPr>
-        <w:t xml:space="preserve">: allegato 6 del Protocollo </w:t>
-      </w:r>
-      <w:proofErr w:type="spellStart"/>
-      <w:r>
-        <w:rPr>
-          <w:rFonts w:ascii="Titillium Web" w:eastAsia="Titillium Web" w:hAnsi="Titillium Web" w:cs="Titillium Web"/>
-          <w:color w:val="1155CC"/>
-          <w:sz w:val="24"/>
-          <w:szCs w:val="24"/>
-        </w:rPr>
-        <w:t>eGLU</w:t>
-      </w:r>
-      <w:proofErr w:type="spellEnd"/>
-      <w:r>
-        <w:rPr>
-          <w:rFonts w:ascii="Titillium Web" w:eastAsia="Titillium Web" w:hAnsi="Titillium Web" w:cs="Titillium Web"/>
-          <w:color w:val="1155CC"/>
-          <w:sz w:val="24"/>
-          <w:szCs w:val="24"/>
-        </w:rPr>
-        <w:t>:</w:t>
+        <w:t>rif.: allegato 6 del Protocollo eGLU:</w:t>
       </w:r>
       <w:r>
         <w:rPr>
@@ -6278,7 +6247,7 @@
                 <w:sz w:val="18"/>
                 <w:szCs w:val="18"/>
               </w:rPr>
-              <w:t>75</w:t>
+              <w:t>80</w:t>
             </w:r>
           </w:p>
         </w:tc>
@@ -19535,6 +19504,21 @@
 </file>
 
 <file path=customXml/item1.xml><?xml version="1.0" encoding="utf-8"?>
+<p:properties xmlns:p="http://schemas.microsoft.com/office/2006/metadata/properties" xmlns:xsi="http://www.w3.org/2001/XMLSchema-instance" xmlns:pc="http://schemas.microsoft.com/office/infopath/2007/PartnerControls">
+  <documentManagement/>
+</p:properties>
+</file>
+
+<file path=customXml/item2.xml><?xml version="1.0" encoding="utf-8"?>
+<?mso-contentType ?>
+<FormTemplates xmlns="http://schemas.microsoft.com/sharepoint/v3/contenttype/forms">
+  <Display>DocumentLibraryForm</Display>
+  <Edit>DocumentLibraryForm</Edit>
+  <New>DocumentLibraryForm</New>
+</FormTemplates>
+</file>
+
+<file path=customXml/item3.xml><?xml version="1.0" encoding="utf-8"?>
 <ct:contentTypeSchema xmlns:ct="http://schemas.microsoft.com/office/2006/metadata/contentType" xmlns:ma="http://schemas.microsoft.com/office/2006/metadata/properties/metaAttributes" ct:_="" ma:_="" ma:contentTypeName="Documento" ma:contentTypeID="0x0101007C3A00A9DA56494FA2471DEBAF6179DA" ma:contentTypeVersion="2" ma:contentTypeDescription="Creare un nuovo documento." ma:contentTypeScope="" ma:versionID="5e351423b074d667c1806c717efdfc32">
   <xsd:schema xmlns:xsd="http://www.w3.org/2001/XMLSchema" xmlns:xs="http://www.w3.org/2001/XMLSchema" xmlns:p="http://schemas.microsoft.com/office/2006/metadata/properties" xmlns:ns2="956c2abb-4ea1-450b-8796-debe9dce1831" targetNamespace="http://schemas.microsoft.com/office/2006/metadata/properties" ma:root="true" ma:fieldsID="a1ce6d577ad48d46c003d6d277382a32" ns2:_="">
     <xsd:import namespace="956c2abb-4ea1-450b-8796-debe9dce1831"/>
@@ -19666,22 +19650,24 @@
 </ct:contentTypeSchema>
 </file>
 
-<file path=customXml/item2.xml><?xml version="1.0" encoding="utf-8"?>
-<?mso-contentType ?>
-<FormTemplates xmlns="http://schemas.microsoft.com/sharepoint/v3/contenttype/forms">
-  <Display>DocumentLibraryForm</Display>
-  <Edit>DocumentLibraryForm</Edit>
-  <New>DocumentLibraryForm</New>
-</FormTemplates>
+<file path=customXml/itemProps1.xml><?xml version="1.0" encoding="utf-8"?>
+<ds:datastoreItem xmlns:ds="http://schemas.openxmlformats.org/officeDocument/2006/customXml" ds:itemID="{CB31743D-ED23-4BCA-87F0-21B47B8547DE}">
+  <ds:schemaRefs>
+    <ds:schemaRef ds:uri="http://schemas.microsoft.com/office/2006/metadata/properties"/>
+    <ds:schemaRef ds:uri="http://schemas.microsoft.com/office/infopath/2007/PartnerControls"/>
+  </ds:schemaRefs>
+</ds:datastoreItem>
 </file>
 
-<file path=customXml/item3.xml><?xml version="1.0" encoding="utf-8"?>
-<p:properties xmlns:p="http://schemas.microsoft.com/office/2006/metadata/properties" xmlns:xsi="http://www.w3.org/2001/XMLSchema-instance" xmlns:pc="http://schemas.microsoft.com/office/infopath/2007/PartnerControls">
-  <documentManagement/>
-</p:properties>
+<file path=customXml/itemProps2.xml><?xml version="1.0" encoding="utf-8"?>
+<ds:datastoreItem xmlns:ds="http://schemas.openxmlformats.org/officeDocument/2006/customXml" ds:itemID="{6AE7209A-E262-4362-ACDC-39B4C893683F}">
+  <ds:schemaRefs>
+    <ds:schemaRef ds:uri="http://schemas.microsoft.com/sharepoint/v3/contenttype/forms"/>
+  </ds:schemaRefs>
+</ds:datastoreItem>
 </file>
 
-<file path=customXml/itemProps1.xml><?xml version="1.0" encoding="utf-8"?>
+<file path=customXml/itemProps3.xml><?xml version="1.0" encoding="utf-8"?>
 <ds:datastoreItem xmlns:ds="http://schemas.openxmlformats.org/officeDocument/2006/customXml" ds:itemID="{BF63F811-4E1B-4D4E-92B5-298AFC05AC69}">
   <ds:schemaRefs>
     <ds:schemaRef ds:uri="http://schemas.microsoft.com/office/2006/metadata/contentType"/>
@@ -19697,21 +19683,4 @@
     <ds:schemaRef ds:uri="http://schemas.microsoft.com/internal/obd"/>
   </ds:schemaRefs>
 </ds:datastoreItem>
-</file>
-
-<file path=customXml/itemProps2.xml><?xml version="1.0" encoding="utf-8"?>
-<ds:datastoreItem xmlns:ds="http://schemas.openxmlformats.org/officeDocument/2006/customXml" ds:itemID="{6AE7209A-E262-4362-ACDC-39B4C893683F}">
-  <ds:schemaRefs>
-    <ds:schemaRef ds:uri="http://schemas.microsoft.com/sharepoint/v3/contenttype/forms"/>
-  </ds:schemaRefs>
-</ds:datastoreItem>
-</file>
-
-<file path=customXml/itemProps3.xml><?xml version="1.0" encoding="utf-8"?>
-<ds:datastoreItem xmlns:ds="http://schemas.openxmlformats.org/officeDocument/2006/customXml" ds:itemID="{CB31743D-ED23-4BCA-87F0-21B47B8547DE}">
-  <ds:schemaRefs>
-    <ds:schemaRef ds:uri="http://schemas.microsoft.com/office/2006/metadata/properties"/>
-    <ds:schemaRef ds:uri="http://schemas.microsoft.com/office/infopath/2007/PartnerControls"/>
-  </ds:schemaRefs>
-</ds:datastoreItem>
 </file>
</xml_diff>